<commit_message>
change our requirement doc by TAs suggestions
</commit_message>
<xml_diff>
--- a/doc/嘿嘿嘿诶嘿嘿_Time Managing_需求規格書.docx
+++ b/doc/嘿嘿嘿诶嘿嘿_Time Managing_需求規格書.docx
@@ -5,6 +5,7 @@
     <w:p>
       <w:pPr>
         <w:rPr>
+          <w:rFonts w:hint="eastAsia"/>
           <w:b/>
         </w:rPr>
       </w:pPr>
@@ -145,6 +146,7 @@
         </w:rPr>
         <w:t xml:space="preserve">D0687369 </w:t>
       </w:r>
+      <w:proofErr w:type="gramStart"/>
       <w:r>
         <w:rPr>
           <w:rFonts w:hint="eastAsia"/>
@@ -152,27 +154,41 @@
         </w:rPr>
         <w:t>張詠軒</w:t>
       </w:r>
-      <w:r>
-        <w:rPr>
-          <w:rFonts w:hint="eastAsia"/>
-          <w:b/>
-        </w:rPr>
-        <w:t>：</w:t>
-      </w:r>
-      <w:r>
-        <w:rPr>
-          <w:rFonts w:hint="eastAsia"/>
-        </w:rPr>
-        <w:t>名言時事</w:t>
-      </w:r>
-      <w:r>
+      <w:proofErr w:type="gramEnd"/>
+      <w:r>
+        <w:rPr>
+          <w:rFonts w:hint="eastAsia"/>
+          <w:b/>
+        </w:rPr>
+        <w:t>：</w:t>
+      </w:r>
+      <w:r>
+        <w:rPr>
+          <w:rFonts w:hint="eastAsia"/>
+          <w:b/>
+        </w:rPr>
         <w:tab/>
       </w:r>
       <w:r>
+        <w:rPr>
+          <w:rFonts w:hint="eastAsia"/>
+          <w:b/>
+        </w:rPr>
         <w:tab/>
       </w:r>
-      <w:bookmarkStart w:id="0" w:name="_GoBack"/>
-      <w:bookmarkEnd w:id="0"/>
+      <w:r>
+        <w:rPr>
+          <w:rFonts w:hint="eastAsia"/>
+          <w:b/>
+        </w:rPr>
+        <w:tab/>
+      </w:r>
+      <w:r>
+        <w:rPr>
+          <w:b/>
+        </w:rPr>
+        <w:tab/>
+      </w:r>
       <w:r>
         <w:rPr>
           <w:rFonts w:hint="eastAsia"/>
@@ -194,12 +210,6 @@
         </w:rPr>
         <w:t>：</w:t>
       </w:r>
-      <w:r>
-        <w:rPr>
-          <w:rFonts w:hint="eastAsia"/>
-        </w:rPr>
-        <w:t>代辦事項完成度</w:t>
-      </w:r>
     </w:p>
     <w:p>
       <w:pPr>
@@ -230,39 +240,248 @@
       </w:r>
       <w:r>
         <w:rPr>
+          <w:b/>
+        </w:rPr>
+        <w:tab/>
+      </w:r>
+      <w:r>
+        <w:rPr>
+          <w:b/>
+        </w:rPr>
+        <w:tab/>
+      </w:r>
+      <w:r>
+        <w:rPr>
+          <w:b/>
+        </w:rPr>
+        <w:tab/>
+      </w:r>
+      <w:r>
+        <w:rPr>
+          <w:b/>
+        </w:rPr>
+        <w:tab/>
+      </w:r>
+      <w:r>
+        <w:rPr>
+          <w:rFonts w:hint="eastAsia"/>
+          <w:b/>
+        </w:rPr>
+        <w:t xml:space="preserve">D0753250 </w:t>
+      </w:r>
+      <w:r>
+        <w:rPr>
+          <w:rFonts w:hint="eastAsia"/>
+          <w:b/>
+        </w:rPr>
+        <w:t>林筱雲</w:t>
+      </w:r>
+      <w:r>
+        <w:rPr>
+          <w:rFonts w:hint="eastAsia"/>
+          <w:b/>
+        </w:rPr>
+        <w:t>：</w:t>
+      </w:r>
+    </w:p>
+    <w:p>
+      <w:pPr>
+        <w:rPr>
+          <w:b/>
+        </w:rPr>
+      </w:pPr>
+      <w:r>
+        <w:rPr>
+          <w:rFonts w:hint="eastAsia"/>
+          <w:b/>
+        </w:rPr>
+        <w:t xml:space="preserve">D0787035 </w:t>
+      </w:r>
+      <w:r>
+        <w:rPr>
+          <w:rFonts w:hint="eastAsia"/>
+          <w:b/>
+        </w:rPr>
+        <w:t>陳敬霖</w:t>
+      </w:r>
+      <w:r>
+        <w:rPr>
+          <w:rFonts w:hint="eastAsia"/>
+          <w:b/>
+        </w:rPr>
+        <w:t>：</w:t>
+      </w:r>
+      <w:r>
+        <w:rPr>
+          <w:b/>
+        </w:rPr>
+        <w:tab/>
+      </w:r>
+      <w:r>
+        <w:rPr>
+          <w:b/>
+        </w:rPr>
+        <w:tab/>
+      </w:r>
+      <w:r>
+        <w:rPr>
+          <w:b/>
+        </w:rPr>
+        <w:tab/>
+      </w:r>
+      <w:r>
+        <w:rPr>
+          <w:b/>
+        </w:rPr>
+        <w:tab/>
+      </w:r>
+      <w:r>
+        <w:rPr>
+          <w:rFonts w:hint="eastAsia"/>
+          <w:b/>
+        </w:rPr>
+        <w:t xml:space="preserve">D0588711 </w:t>
+      </w:r>
+      <w:r>
+        <w:rPr>
+          <w:rFonts w:hint="eastAsia"/>
+          <w:b/>
+        </w:rPr>
+        <w:t>曾筱晴</w:t>
+      </w:r>
+      <w:r>
+        <w:rPr>
+          <w:rFonts w:hint="eastAsia"/>
+          <w:b/>
+        </w:rPr>
+        <w:t>：</w:t>
+      </w:r>
+    </w:p>
+    <w:p>
+      <w:pPr>
+        <w:rPr>
+          <w:rFonts w:hint="eastAsia"/>
+          <w:b/>
+        </w:rPr>
+      </w:pPr>
+    </w:p>
+    <w:p>
+      <w:r>
+        <w:rPr>
+          <w:b/>
+        </w:rPr>
+        <w:t>功能</w:t>
+      </w:r>
+      <w:r>
+        <w:rPr>
+          <w:rFonts w:hint="eastAsia"/>
+          <w:b/>
+        </w:rPr>
+        <w:t>：</w:t>
+      </w:r>
+      <w:r>
+        <w:rPr>
           <w:rFonts w:hint="eastAsia"/>
         </w:rPr>
         <w:t>管理當天行程</w:t>
       </w:r>
-      <w:r>
-        <w:tab/>
-      </w:r>
-      <w:r>
-        <w:rPr>
-          <w:rFonts w:hint="eastAsia"/>
-          <w:b/>
-        </w:rPr>
-        <w:t xml:space="preserve">D0753250 </w:t>
-      </w:r>
-      <w:r>
-        <w:rPr>
-          <w:rFonts w:hint="eastAsia"/>
-          <w:b/>
-        </w:rPr>
-        <w:t>林筱雲</w:t>
-      </w:r>
-      <w:r>
-        <w:rPr>
-          <w:rFonts w:hint="eastAsia"/>
-          <w:b/>
-        </w:rPr>
-        <w:t>：</w:t>
-      </w:r>
-      <w:r>
-        <w:rPr>
-          <w:rFonts w:hint="eastAsia"/>
-        </w:rPr>
-        <w:t>每日省思</w:t>
+    </w:p>
+    <w:p>
+      <w:r>
+        <w:rPr>
+          <w:b/>
+        </w:rPr>
+        <w:t>輸入</w:t>
+      </w:r>
+      <w:r>
+        <w:rPr>
+          <w:rFonts w:hint="eastAsia"/>
+          <w:b/>
+        </w:rPr>
+        <w:t>：</w:t>
+      </w:r>
+      <w:r>
+        <w:rPr>
+          <w:rFonts w:hint="eastAsia"/>
+        </w:rPr>
+        <w:t>每</w:t>
+      </w:r>
+      <w:proofErr w:type="gramStart"/>
+      <w:r>
+        <w:rPr>
+          <w:rFonts w:hint="eastAsia"/>
+        </w:rPr>
+        <w:t>個</w:t>
+      </w:r>
+      <w:proofErr w:type="gramEnd"/>
+      <w:r>
+        <w:rPr>
+          <w:rFonts w:hint="eastAsia"/>
+        </w:rPr>
+        <w:t>時段所要做的事</w:t>
+      </w:r>
+    </w:p>
+    <w:p>
+      <w:r>
+        <w:rPr>
+          <w:b/>
+        </w:rPr>
+        <w:t>輸出</w:t>
+      </w:r>
+      <w:r>
+        <w:rPr>
+          <w:rFonts w:hint="eastAsia"/>
+          <w:b/>
+        </w:rPr>
+        <w:t>：</w:t>
+      </w:r>
+      <w:r>
+        <w:rPr>
+          <w:rFonts w:hint="eastAsia"/>
+        </w:rPr>
+        <w:t>在時段旁邊顯示</w:t>
+      </w:r>
+    </w:p>
+    <w:p>
+      <w:r>
+        <w:rPr>
+          <w:b/>
+        </w:rPr>
+        <w:t>前置條件</w:t>
+      </w:r>
+      <w:r>
+        <w:rPr>
+          <w:rFonts w:hint="eastAsia"/>
+          <w:b/>
+        </w:rPr>
+        <w:t>：</w:t>
+      </w:r>
+      <w:r>
+        <w:rPr>
+          <w:rFonts w:hint="eastAsia"/>
+        </w:rPr>
+        <w:t>行程開始後不能更改</w:t>
+      </w:r>
+    </w:p>
+    <w:p>
+      <w:r>
+        <w:rPr>
+          <w:b/>
+        </w:rPr>
+        <w:t>後置條件</w:t>
+      </w:r>
+      <w:r>
+        <w:rPr>
+          <w:rFonts w:hint="eastAsia"/>
+          <w:b/>
+        </w:rPr>
+        <w:t>：</w:t>
+      </w:r>
+      <w:r>
+        <w:rPr>
+          <w:rFonts w:hint="eastAsia"/>
+        </w:rPr>
+        <w:t>照時段顯示輸入的行程</w:t>
       </w:r>
     </w:p>
     <w:p>
@@ -276,33 +495,106 @@
           <w:rFonts w:hint="eastAsia"/>
           <w:b/>
         </w:rPr>
-        <w:t xml:space="preserve">D0787035 </w:t>
-      </w:r>
-      <w:r>
-        <w:rPr>
-          <w:rFonts w:hint="eastAsia"/>
-          <w:b/>
-        </w:rPr>
-        <w:t>陳敬霖</w:t>
-      </w:r>
-      <w:r>
-        <w:rPr>
-          <w:rFonts w:hint="eastAsia"/>
-          <w:b/>
-        </w:rPr>
-        <w:t>：</w:t>
-      </w:r>
-      <w:r>
-        <w:rPr>
-          <w:rFonts w:hint="eastAsia"/>
-        </w:rPr>
-        <w:t>鬧鈴提示</w:t>
+        <w:t>動作</w:t>
+      </w:r>
+      <w:r>
+        <w:rPr>
+          <w:rFonts w:hint="eastAsia"/>
+          <w:b/>
+        </w:rPr>
+        <w:t>：</w:t>
+      </w:r>
+    </w:p>
+    <w:p>
+      <w:r>
+        <w:rPr>
+          <w:rFonts w:hint="eastAsia"/>
+        </w:rPr>
+        <w:t>進入管理當天行程頁面</w:t>
+      </w:r>
+    </w:p>
+    <w:p>
+      <w:r>
+        <w:rPr>
+          <w:rFonts w:hint="eastAsia"/>
+        </w:rPr>
+        <w:t>在每</w:t>
+      </w:r>
+      <w:proofErr w:type="gramStart"/>
+      <w:r>
+        <w:rPr>
+          <w:rFonts w:hint="eastAsia"/>
+        </w:rPr>
+        <w:t>個</w:t>
+      </w:r>
+      <w:proofErr w:type="gramEnd"/>
+      <w:r>
+        <w:rPr>
+          <w:rFonts w:hint="eastAsia"/>
+        </w:rPr>
+        <w:t>時段旁邊新增行程</w:t>
+      </w:r>
+    </w:p>
+    <w:p>
+      <w:r>
+        <w:rPr>
+          <w:rFonts w:hint="eastAsia"/>
+        </w:rPr>
+        <w:t>資料儲存到資料庫</w:t>
+      </w:r>
+    </w:p>
+    <w:p>
+      <w:r>
+        <w:rPr>
+          <w:rFonts w:hint="eastAsia"/>
+        </w:rPr>
+        <w:t>可以在最下面的加號新增時段與行程</w:t>
+      </w:r>
+    </w:p>
+    <w:p>
+      <w:r>
+        <w:rPr>
+          <w:rFonts w:hint="eastAsia"/>
+        </w:rPr>
+        <w:t>右下角設定睡眠時間</w:t>
+      </w:r>
+    </w:p>
+    <w:p>
+      <w:r>
+        <w:rPr>
+          <w:rFonts w:hint="eastAsia"/>
+        </w:rPr>
+        <w:t>睡眠時間到呼叫鬧鈴功能</w:t>
+      </w:r>
+    </w:p>
+    <w:p>
+      <w:r>
+        <w:rPr>
+          <w:rFonts w:hint="eastAsia"/>
+        </w:rPr>
+        <w:t>最上方的日期可以點選</w:t>
+      </w:r>
+    </w:p>
+    <w:p>
+      <w:r>
+        <w:rPr>
+          <w:rFonts w:hint="eastAsia"/>
+        </w:rPr>
+        <w:t>並進入到其他天的行程進行編輯</w:t>
+      </w:r>
+    </w:p>
+    <w:p>
+      <w:r>
+        <w:rPr>
+          <w:rFonts w:hint="eastAsia"/>
+        </w:rPr>
+        <w:t>編輯完後資料儲存至資料庫</w:t>
       </w:r>
     </w:p>
     <w:p>
       <w:pPr>
         <w:rPr>
-          <w:b/>
+          <w:rFonts w:hint="eastAsia"/>
         </w:rPr>
       </w:pPr>
     </w:p>
@@ -324,7 +616,7 @@
         <w:rPr>
           <w:rFonts w:hint="eastAsia"/>
         </w:rPr>
-        <w:t>管理當天行程</w:t>
+        <w:t>討論功能</w:t>
       </w:r>
     </w:p>
     <w:p>
@@ -345,64 +637,64 @@
         <w:rPr>
           <w:rFonts w:hint="eastAsia"/>
         </w:rPr>
-        <w:t>每</w:t>
+        <w:t>id</w:t>
+      </w:r>
+      <w:r>
+        <w:rPr>
+          <w:rFonts w:hint="eastAsia"/>
+        </w:rPr>
+        <w:t>與密碼</w:t>
+      </w:r>
+    </w:p>
+    <w:p>
+      <w:r>
+        <w:rPr>
+          <w:b/>
+        </w:rPr>
+        <w:t>輸出</w:t>
+      </w:r>
+      <w:r>
+        <w:rPr>
+          <w:rFonts w:hint="eastAsia"/>
+          <w:b/>
+        </w:rPr>
+        <w:t>：</w:t>
+      </w:r>
+      <w:r>
+        <w:rPr>
+          <w:rFonts w:hint="eastAsia"/>
+        </w:rPr>
+        <w:t>聊天內容</w:t>
+      </w:r>
+    </w:p>
+    <w:p>
+      <w:r>
+        <w:rPr>
+          <w:b/>
+        </w:rPr>
+        <w:t>前置條件</w:t>
+      </w:r>
+      <w:r>
+        <w:rPr>
+          <w:rFonts w:hint="eastAsia"/>
+          <w:b/>
+        </w:rPr>
+        <w:t>：</w:t>
+      </w:r>
+      <w:r>
+        <w:rPr>
+          <w:rFonts w:hint="eastAsia"/>
+        </w:rPr>
+        <w:t>需要註冊才能使</w:t>
       </w:r>
       <w:proofErr w:type="gramStart"/>
       <w:r>
         <w:rPr>
           <w:rFonts w:hint="eastAsia"/>
         </w:rPr>
-        <w:t>個</w:t>
+        <w:t>佣</w:t>
       </w:r>
       <w:proofErr w:type="gramEnd"/>
-      <w:r>
-        <w:rPr>
-          <w:rFonts w:hint="eastAsia"/>
-        </w:rPr>
-        <w:t>時段所要做的事</w:t>
-      </w:r>
-    </w:p>
-    <w:p>
-      <w:r>
-        <w:rPr>
-          <w:b/>
-        </w:rPr>
-        <w:t>輸出</w:t>
-      </w:r>
-      <w:r>
-        <w:rPr>
-          <w:rFonts w:hint="eastAsia"/>
-          <w:b/>
-        </w:rPr>
-        <w:t>：</w:t>
-      </w:r>
-      <w:r>
-        <w:rPr>
-          <w:rFonts w:hint="eastAsia"/>
-        </w:rPr>
-        <w:t>在時段旁邊顯示</w:t>
-      </w:r>
-    </w:p>
-    <w:p>
-      <w:r>
-        <w:rPr>
-          <w:b/>
-        </w:rPr>
-        <w:t>前置條件</w:t>
-      </w:r>
-      <w:r>
-        <w:rPr>
-          <w:rFonts w:hint="eastAsia"/>
-          <w:b/>
-        </w:rPr>
-        <w:t>：</w:t>
-      </w:r>
-      <w:r>
-        <w:rPr>
-          <w:rFonts w:hint="eastAsia"/>
-        </w:rPr>
-        <w:t>行程開始後不能更改</w:t>
-      </w:r>
     </w:p>
     <w:p>
       <w:r>
@@ -422,7 +714,19 @@
         <w:rPr>
           <w:rFonts w:hint="eastAsia"/>
         </w:rPr>
-        <w:t>照時段顯示輸入的行程</w:t>
+        <w:t>輸入對方的</w:t>
+      </w:r>
+      <w:r>
+        <w:rPr>
+          <w:rFonts w:hint="eastAsia"/>
+        </w:rPr>
+        <w:t>id</w:t>
+      </w:r>
+      <w:r>
+        <w:rPr>
+          <w:rFonts w:hint="eastAsia"/>
+        </w:rPr>
+        <w:t>才能和對方聊天</w:t>
       </w:r>
     </w:p>
     <w:p>
@@ -436,101 +740,114 @@
           <w:rFonts w:hint="eastAsia"/>
           <w:b/>
         </w:rPr>
-        <w:t>動作</w:t>
-      </w:r>
-      <w:r>
-        <w:rPr>
-          <w:rFonts w:hint="eastAsia"/>
-          <w:b/>
-        </w:rPr>
-        <w:t>：</w:t>
-      </w:r>
-    </w:p>
-    <w:p>
-      <w:r>
-        <w:rPr>
-          <w:rFonts w:hint="eastAsia"/>
-        </w:rPr>
-        <w:t>進入管理當天行程頁面</w:t>
-      </w:r>
-    </w:p>
-    <w:p>
-      <w:r>
-        <w:rPr>
-          <w:rFonts w:hint="eastAsia"/>
-        </w:rPr>
-        <w:t>在每</w:t>
-      </w:r>
+        <w:t>動作：</w:t>
+      </w:r>
+    </w:p>
+    <w:p>
       <w:proofErr w:type="gramStart"/>
       <w:r>
         <w:rPr>
           <w:rFonts w:hint="eastAsia"/>
         </w:rPr>
-        <w:t>個</w:t>
+        <w:t>點入聊天室</w:t>
       </w:r>
       <w:proofErr w:type="gramEnd"/>
       <w:r>
         <w:rPr>
           <w:rFonts w:hint="eastAsia"/>
         </w:rPr>
-        <w:t>時段旁邊新增行程</w:t>
-      </w:r>
-    </w:p>
-    <w:p>
-      <w:r>
-        <w:rPr>
-          <w:rFonts w:hint="eastAsia"/>
-        </w:rPr>
-        <w:t>資料儲存到資料庫</w:t>
-      </w:r>
-    </w:p>
-    <w:p>
-      <w:r>
-        <w:rPr>
-          <w:rFonts w:hint="eastAsia"/>
-        </w:rPr>
-        <w:t>可以在最下面的加號新增時段與行程</w:t>
-      </w:r>
-    </w:p>
-    <w:p>
-      <w:r>
-        <w:rPr>
-          <w:rFonts w:hint="eastAsia"/>
-        </w:rPr>
-        <w:t>最上方的日期可以點選</w:t>
-      </w:r>
-    </w:p>
-    <w:p>
-      <w:r>
-        <w:rPr>
-          <w:rFonts w:hint="eastAsia"/>
-        </w:rPr>
-        <w:t>並進入到其他天的行程進行編輯</w:t>
-      </w:r>
-    </w:p>
-    <w:p>
-      <w:r>
-        <w:rPr>
-          <w:rFonts w:hint="eastAsia"/>
-        </w:rPr>
-        <w:t>編輯完後資料儲存至資料庫</w:t>
-      </w:r>
-    </w:p>
-    <w:p>
-      <w:r>
-        <w:rPr>
-          <w:rFonts w:hint="eastAsia"/>
-        </w:rPr>
-        <w:t>完成、未完成、與任務失敗的數量儲存至資料庫</w:t>
-      </w:r>
-    </w:p>
-    <w:p>
-      <w:pPr>
-        <w:widowControl/>
-        <w:rPr>
-          <w:b/>
-        </w:rPr>
-      </w:pPr>
+        <w:t>頁面</w:t>
+      </w:r>
+    </w:p>
+    <w:p>
+      <w:r>
+        <w:rPr>
+          <w:rFonts w:hint="eastAsia"/>
+        </w:rPr>
+        <w:t>註冊</w:t>
+      </w:r>
+      <w:r>
+        <w:rPr>
+          <w:rFonts w:hint="eastAsia"/>
+        </w:rPr>
+        <w:t>id</w:t>
+      </w:r>
+      <w:r>
+        <w:rPr>
+          <w:rFonts w:hint="eastAsia"/>
+        </w:rPr>
+        <w:t>與密碼</w:t>
+      </w:r>
+    </w:p>
+    <w:p>
+      <w:r>
+        <w:rPr>
+          <w:rFonts w:hint="eastAsia"/>
+        </w:rPr>
+        <w:t>儲存至資料庫</w:t>
+      </w:r>
+    </w:p>
+    <w:p>
+      <w:r>
+        <w:rPr>
+          <w:rFonts w:hint="eastAsia"/>
+        </w:rPr>
+        <w:t>輸入對方的</w:t>
+      </w:r>
+      <w:r>
+        <w:rPr>
+          <w:rFonts w:hint="eastAsia"/>
+        </w:rPr>
+        <w:t>id</w:t>
+      </w:r>
+    </w:p>
+    <w:p>
+      <w:r>
+        <w:rPr>
+          <w:rFonts w:hint="eastAsia"/>
+        </w:rPr>
+        <w:t>輸入聊天內容</w:t>
+      </w:r>
+    </w:p>
+    <w:p>
+      <w:r>
+        <w:rPr>
+          <w:rFonts w:hint="eastAsia"/>
+        </w:rPr>
+        <w:t>顯示在聊天視窗</w:t>
+      </w:r>
+    </w:p>
+    <w:p>
+      <w:r>
+        <w:rPr>
+          <w:rFonts w:hint="eastAsia"/>
+        </w:rPr>
+        <w:t>傳送給對方</w:t>
+      </w:r>
+    </w:p>
+    <w:p>
+      <w:r>
+        <w:rPr>
+          <w:rFonts w:hint="eastAsia"/>
+        </w:rPr>
+        <w:t>對方接收聊天內容</w:t>
+      </w:r>
+    </w:p>
+    <w:p>
+      <w:r>
+        <w:rPr>
+          <w:rFonts w:hint="eastAsia"/>
+        </w:rPr>
+        <w:t>並顯示在視窗</w:t>
+      </w:r>
+    </w:p>
+    <w:p>
+      <w:r>
+        <w:rPr>
+          <w:rFonts w:hint="eastAsia"/>
+        </w:rPr>
+        <w:t>聊天內容皆儲存到資料庫中</w:t>
+      </w:r>
     </w:p>
     <w:p>
       <w:pPr>
@@ -540,6 +857,7 @@
         <w:rPr>
           <w:b/>
         </w:rPr>
+        <w:lastRenderedPageBreak/>
         <w:t>功能</w:t>
       </w:r>
       <w:r>
@@ -659,6 +977,50 @@
         <w:rPr>
           <w:rFonts w:hint="eastAsia"/>
         </w:rPr>
+        <w:t>管理當天行程頁面</w:t>
+      </w:r>
+      <w:r>
+        <w:rPr>
+          <w:rFonts w:hint="eastAsia"/>
+        </w:rPr>
+        <w:t>進行</w:t>
+      </w:r>
+      <w:r>
+        <w:rPr>
+          <w:rFonts w:hint="eastAsia"/>
+        </w:rPr>
+        <w:t>編輯行程</w:t>
+      </w:r>
+    </w:p>
+    <w:p>
+      <w:r>
+        <w:rPr>
+          <w:rFonts w:hint="eastAsia"/>
+        </w:rPr>
+        <w:t>行程儲存到資料庫</w:t>
+      </w:r>
+    </w:p>
+    <w:p>
+      <w:r>
+        <w:rPr>
+          <w:rFonts w:hint="eastAsia"/>
+        </w:rPr>
+        <w:t>該時段經過後無法再進行編輯</w:t>
+      </w:r>
+    </w:p>
+    <w:p>
+      <w:r>
+        <w:rPr>
+          <w:rFonts w:hint="eastAsia"/>
+        </w:rPr>
+        <w:t>完成、未完成、與任務失敗的數量儲存至資料庫</w:t>
+      </w:r>
+    </w:p>
+    <w:p>
+      <w:r>
+        <w:rPr>
+          <w:rFonts w:hint="eastAsia"/>
+        </w:rPr>
         <w:t>點開代辦事項</w:t>
       </w:r>
       <w:proofErr w:type="gramStart"/>
@@ -697,13 +1059,7 @@
         <w:rPr>
           <w:rFonts w:hint="eastAsia"/>
         </w:rPr>
-        <w:t>並顯示出今日行程</w:t>
-      </w:r>
-      <w:r>
-        <w:rPr>
-          <w:rFonts w:hint="eastAsia"/>
-        </w:rPr>
-        <w:t>完成度</w:t>
+        <w:t>並顯示出今日行程報告視窗中</w:t>
       </w:r>
     </w:p>
     <w:p>
@@ -731,13 +1087,23 @@
         <w:rPr>
           <w:rFonts w:hint="eastAsia"/>
         </w:rPr>
-        <w:t>兩個星期後把資料從資料庫提</w:t>
-      </w:r>
-      <w:r>
-        <w:rPr>
-          <w:rFonts w:hint="eastAsia"/>
-        </w:rPr>
-        <w:t>出來</w:t>
+        <w:t>當日結束後把完成度儲存到資料庫</w:t>
+      </w:r>
+    </w:p>
+    <w:p>
+      <w:r>
+        <w:rPr>
+          <w:rFonts w:hint="eastAsia"/>
+        </w:rPr>
+        <w:t>每日結束後只存取完成度</w:t>
+      </w:r>
+    </w:p>
+    <w:p>
+      <w:r>
+        <w:rPr>
+          <w:rFonts w:hint="eastAsia"/>
+        </w:rPr>
+        <w:t>兩個星期後把資料從資料庫提起出來</w:t>
       </w:r>
     </w:p>
     <w:p>
@@ -751,33 +1117,21 @@
         <w:rPr>
           <w:rFonts w:hint="eastAsia"/>
         </w:rPr>
-        <w:t xml:space="preserve"> 2 </w:t>
-      </w:r>
-      <w:r>
-        <w:rPr>
-          <w:rFonts w:hint="eastAsia"/>
-        </w:rPr>
-        <w:t>天</w:t>
-      </w:r>
-      <w:r>
-        <w:rPr>
-          <w:rFonts w:hint="eastAsia"/>
-        </w:rPr>
-        <w:t>的完成度</w:t>
-      </w:r>
-    </w:p>
-    <w:p>
-      <w:r>
-        <w:rPr>
-          <w:rFonts w:hint="eastAsia"/>
-        </w:rPr>
-        <w:t>兩個月後把資料從資料庫提</w:t>
-      </w:r>
-      <w:r>
-        <w:rPr>
-          <w:rFonts w:hint="eastAsia"/>
-        </w:rPr>
-        <w:t>出來</w:t>
+        <w:t>2</w:t>
+      </w:r>
+      <w:r>
+        <w:rPr>
+          <w:rFonts w:hint="eastAsia"/>
+        </w:rPr>
+        <w:t>個星期的完成度</w:t>
+      </w:r>
+    </w:p>
+    <w:p>
+      <w:r>
+        <w:rPr>
+          <w:rFonts w:hint="eastAsia"/>
+        </w:rPr>
+        <w:t>兩個月後把資料從資料庫提起出來</w:t>
       </w:r>
     </w:p>
     <w:p>
@@ -797,29 +1151,16 @@
         <w:rPr>
           <w:rFonts w:hint="eastAsia"/>
         </w:rPr>
-        <w:t>個星期</w:t>
-      </w:r>
-      <w:r>
-        <w:rPr>
-          <w:rFonts w:hint="eastAsia"/>
-        </w:rPr>
-        <w:t>的完成度</w:t>
+        <w:t>月星期的完成度</w:t>
       </w:r>
     </w:p>
     <w:p/>
-    <w:p>
-      <w:pPr>
-        <w:rPr>
-          <w:b/>
-        </w:rPr>
-      </w:pPr>
-    </w:p>
-    <w:p>
-      <w:r>
-        <w:rPr>
-          <w:b/>
-        </w:rPr>
-        <w:lastRenderedPageBreak/>
+    <w:p/>
+    <w:p>
+      <w:r>
+        <w:rPr>
+          <w:b/>
+        </w:rPr>
         <w:t>功能</w:t>
       </w:r>
       <w:r>
@@ -987,7 +1328,13 @@
         <w:rPr>
           <w:rFonts w:hint="eastAsia"/>
         </w:rPr>
-        <w:t>達成字數後才能送出</w:t>
+        <w:t>有根據</w:t>
+      </w:r>
+      <w:r>
+        <w:rPr>
+          <w:rFonts w:hint="eastAsia"/>
+        </w:rPr>
+        <w:t>完成度打出一個成績</w:t>
       </w:r>
     </w:p>
     <w:p>
@@ -998,7 +1345,7 @@
         <w:rPr>
           <w:rFonts w:hint="eastAsia"/>
         </w:rPr>
-        <w:t>儲存到資料庫</w:t>
+        <w:t>根據完成度匹配今日最少需要的省思字數</w:t>
       </w:r>
     </w:p>
     <w:p>
@@ -1009,19 +1356,44 @@
         <w:rPr>
           <w:rFonts w:hint="eastAsia"/>
         </w:rPr>
-        <w:t>才可以繼續編輯行程</w:t>
+        <w:t>達成字數後才能送出</w:t>
       </w:r>
     </w:p>
     <w:p>
       <w:pPr>
         <w:widowControl/>
       </w:pPr>
-    </w:p>
-    <w:p>
-      <w:r>
-        <w:rPr>
-          <w:b/>
-        </w:rPr>
+      <w:r>
+        <w:rPr>
+          <w:rFonts w:hint="eastAsia"/>
+        </w:rPr>
+        <w:t>儲存到資料庫</w:t>
+      </w:r>
+    </w:p>
+    <w:p>
+      <w:pPr>
+        <w:widowControl/>
+      </w:pPr>
+      <w:r>
+        <w:rPr>
+          <w:rFonts w:hint="eastAsia"/>
+        </w:rPr>
+        <w:t>才可以繼續編輯行程</w:t>
+      </w:r>
+      <w:bookmarkStart w:id="0" w:name="_GoBack"/>
+      <w:bookmarkEnd w:id="0"/>
+    </w:p>
+    <w:p>
+      <w:pPr>
+        <w:widowControl/>
+      </w:pPr>
+    </w:p>
+    <w:p>
+      <w:r>
+        <w:rPr>
+          <w:b/>
+        </w:rPr>
+        <w:lastRenderedPageBreak/>
         <w:t>功能</w:t>
       </w:r>
       <w:r>
@@ -1056,7 +1428,7 @@
         <w:rPr>
           <w:rFonts w:hint="eastAsia"/>
         </w:rPr>
-        <w:t>選取</w:t>
+        <w:t>資料庫中選取</w:t>
       </w:r>
       <w:r>
         <w:rPr>
@@ -1136,6 +1508,24 @@
         </w:rPr>
         <w:t>：</w:t>
       </w:r>
+      <w:r>
+        <w:rPr>
+          <w:rFonts w:hint="eastAsia"/>
+        </w:rPr>
+        <w:t>鈴聲只能從資料庫挑選</w:t>
+      </w:r>
+      <w:r>
+        <w:rPr>
+          <w:rFonts w:hint="eastAsia"/>
+        </w:rPr>
+        <w:t>且</w:t>
+      </w:r>
+      <w:r>
+        <w:rPr>
+          <w:rFonts w:hint="eastAsia"/>
+        </w:rPr>
+        <w:t>不可自訂</w:t>
+      </w:r>
     </w:p>
     <w:p>
       <w:r>
@@ -1183,13 +1573,43 @@
         <w:rPr>
           <w:rFonts w:hint="eastAsia"/>
         </w:rPr>
-        <w:t>設定</w:t>
-      </w:r>
+        <w:t>管理當天行程</w:t>
+      </w:r>
+      <w:r>
+        <w:rPr>
+          <w:rFonts w:hint="eastAsia"/>
+        </w:rPr>
+        <w:t>頁面</w:t>
+      </w:r>
+    </w:p>
+    <w:p>
       <w:proofErr w:type="gramStart"/>
       <w:r>
         <w:rPr>
           <w:rFonts w:hint="eastAsia"/>
         </w:rPr>
+        <w:t>點入已經</w:t>
+      </w:r>
+      <w:proofErr w:type="gramEnd"/>
+      <w:r>
+        <w:rPr>
+          <w:rFonts w:hint="eastAsia"/>
+        </w:rPr>
+        <w:t>設定好的行程</w:t>
+      </w:r>
+    </w:p>
+    <w:p>
+      <w:r>
+        <w:rPr>
+          <w:rFonts w:hint="eastAsia"/>
+        </w:rPr>
+        <w:t>跳出設定</w:t>
+      </w:r>
+      <w:proofErr w:type="gramStart"/>
+      <w:r>
+        <w:rPr>
+          <w:rFonts w:hint="eastAsia"/>
+        </w:rPr>
         <w:t>鬧鈴頁面</w:t>
       </w:r>
       <w:proofErr w:type="gramEnd"/>
@@ -1199,15 +1619,7 @@
         <w:rPr>
           <w:rFonts w:hint="eastAsia"/>
         </w:rPr>
-        <w:t>設定開始行程鈴聲</w:t>
-      </w:r>
-    </w:p>
-    <w:p>
-      <w:r>
-        <w:rPr>
-          <w:rFonts w:hint="eastAsia"/>
-        </w:rPr>
-        <w:t>設定睡眠時間</w:t>
+        <w:t>設定開始行程與結束行程鈴聲</w:t>
       </w:r>
     </w:p>
     <w:p>
@@ -1223,16 +1635,30 @@
         <w:rPr>
           <w:rFonts w:hint="eastAsia"/>
         </w:rPr>
-        <w:t>設定行程開始前響鈴時間</w:t>
-      </w:r>
-    </w:p>
-    <w:p>
-      <w:r>
-        <w:rPr>
-          <w:rFonts w:hint="eastAsia"/>
-        </w:rPr>
-        <w:t>時間到</w:t>
-      </w:r>
+        <w:t>行程開始前</w:t>
+      </w:r>
+      <w:r>
+        <w:rPr>
+          <w:rFonts w:hint="eastAsia"/>
+        </w:rPr>
+        <w:t>1~5</w:t>
+      </w:r>
+      <w:r>
+        <w:rPr>
+          <w:rFonts w:hint="eastAsia"/>
+        </w:rPr>
+        <w:t>分鐘</w:t>
+      </w:r>
+    </w:p>
+    <w:p>
+      <w:r>
+        <w:rPr>
+          <w:rFonts w:hint="eastAsia"/>
+        </w:rPr>
+        <w:t>資料庫中選取指定鈴聲</w:t>
+      </w:r>
+    </w:p>
+    <w:p>
       <w:r>
         <w:rPr>
           <w:rFonts w:hint="eastAsia"/>
@@ -1240,7 +1666,46 @@
         <w:t>輸出鈴聲</w:t>
       </w:r>
     </w:p>
+    <w:p>
+      <w:r>
+        <w:rPr>
+          <w:rFonts w:hint="eastAsia"/>
+        </w:rPr>
+        <w:t>行程結束前</w:t>
+      </w:r>
+      <w:r>
+        <w:rPr>
+          <w:rFonts w:hint="eastAsia"/>
+        </w:rPr>
+        <w:t>1~5</w:t>
+      </w:r>
+      <w:r>
+        <w:rPr>
+          <w:rFonts w:hint="eastAsia"/>
+        </w:rPr>
+        <w:t>分鐘</w:t>
+      </w:r>
+    </w:p>
+    <w:p>
+      <w:r>
+        <w:rPr>
+          <w:rFonts w:hint="eastAsia"/>
+        </w:rPr>
+        <w:t>資料庫中選取指定鈴聲</w:t>
+      </w:r>
+    </w:p>
+    <w:p>
+      <w:r>
+        <w:rPr>
+          <w:rFonts w:hint="eastAsia"/>
+        </w:rPr>
+        <w:t>輸出鈴聲</w:t>
+      </w:r>
+    </w:p>
     <w:p/>
+    <w:p/>
+    <w:p/>
+    <w:p/>
     <w:p>
       <w:r>
         <w:rPr>
@@ -1450,6 +1915,13 @@
         </w:rPr>
         <w:t>才能進入主頁面使用其他功能</w:t>
       </w:r>
+    </w:p>
+    <w:p>
+      <w:pPr>
+        <w:rPr>
+          <w:rFonts w:hint="eastAsia"/>
+        </w:rPr>
+      </w:pPr>
     </w:p>
     <w:sectPr>
       <w:pgSz w:w="11906" w:h="16838"/>
@@ -1858,7 +2330,6 @@
   <w:style w:type="character" w:default="1" w:styleId="a0">
     <w:name w:val="Default Paragraph Font"/>
     <w:uiPriority w:val="1"/>
-    <w:semiHidden/>
     <w:unhideWhenUsed/>
   </w:style>
   <w:style w:type="table" w:default="1" w:styleId="a1">

</xml_diff>

<commit_message>
update our requirement doc & upload my usecase specification
</commit_message>
<xml_diff>
--- a/doc/嘿嘿嘿诶嘿嘿_Time Managing_需求規格書.docx
+++ b/doc/嘿嘿嘿诶嘿嘿_Time Managing_需求規格書.docx
@@ -977,31 +977,7 @@
         <w:rPr>
           <w:rFonts w:hint="eastAsia"/>
         </w:rPr>
-        <w:t>當一整天的行程結束後</w:t>
-      </w:r>
-      <w:r>
-        <w:rPr>
-          <w:rFonts w:hint="eastAsia"/>
-        </w:rPr>
-        <w:t>(</w:t>
-      </w:r>
-      <w:r>
-        <w:rPr>
-          <w:rFonts w:hint="eastAsia"/>
-        </w:rPr>
-        <w:t>行程結束時間為</w:t>
-      </w:r>
-      <w:r>
-        <w:rPr>
-          <w:rFonts w:hint="eastAsia"/>
-        </w:rPr>
-        <w:t>使用者設定的睡眠時間</w:t>
-      </w:r>
-      <w:r>
-        <w:rPr>
-          <w:rFonts w:hint="eastAsia"/>
-        </w:rPr>
-        <w:t>)</w:t>
+        <w:t>當使用者設定的睡眠時間一到</w:t>
       </w:r>
     </w:p>
     <w:p>
@@ -1031,6 +1007,12 @@
         </w:rPr>
         <w:t>任務完成及失敗的行程數量</w:t>
       </w:r>
+      <w:r>
+        <w:rPr>
+          <w:rFonts w:hint="eastAsia"/>
+        </w:rPr>
+        <w:t>，顯示下面有每日省思</w:t>
+      </w:r>
     </w:p>
     <w:p>
       <w:pPr>
@@ -1046,7 +1028,31 @@
         <w:rPr>
           <w:rFonts w:hint="eastAsia"/>
         </w:rPr>
-        <w:t>達成字數後才能送出</w:t>
+        <w:t>達成字數</w:t>
+      </w:r>
+      <w:r>
+        <w:rPr>
+          <w:rFonts w:hint="eastAsia"/>
+        </w:rPr>
+        <w:t>(100</w:t>
+      </w:r>
+      <w:r>
+        <w:rPr>
+          <w:rFonts w:hint="eastAsia"/>
+        </w:rPr>
+        <w:t>字</w:t>
+      </w:r>
+      <w:r>
+        <w:rPr>
+          <w:rFonts w:hint="eastAsia"/>
+        </w:rPr>
+        <w:t>)</w:t>
+      </w:r>
+      <w:r>
+        <w:rPr>
+          <w:rFonts w:hint="eastAsia"/>
+        </w:rPr>
+        <w:t>後才能送出</w:t>
       </w:r>
     </w:p>
     <w:p>
@@ -1162,408 +1168,408 @@
         </w:rPr>
         <w:t>響鈴</w:t>
       </w:r>
-    </w:p>
-    <w:p>
-      <w:r>
-        <w:rPr>
-          <w:b/>
-        </w:rPr>
-        <w:t>前置條件</w:t>
-      </w:r>
-      <w:r>
-        <w:rPr>
-          <w:rFonts w:hint="eastAsia"/>
-          <w:b/>
-        </w:rPr>
-        <w:t>：</w:t>
-      </w:r>
-      <w:r>
-        <w:rPr>
-          <w:rFonts w:hint="eastAsia"/>
-        </w:rPr>
-        <w:t>無</w:t>
-      </w:r>
-    </w:p>
-    <w:p>
-      <w:r>
-        <w:rPr>
-          <w:b/>
-        </w:rPr>
-        <w:t>後置條件</w:t>
-      </w:r>
-      <w:r>
-        <w:rPr>
-          <w:rFonts w:hint="eastAsia"/>
-          <w:b/>
-        </w:rPr>
-        <w:t>：</w:t>
-      </w:r>
-      <w:r>
-        <w:rPr>
-          <w:rFonts w:hint="eastAsia"/>
-        </w:rPr>
-        <w:t>行程開始前響鈴</w:t>
-      </w:r>
-      <w:r>
-        <w:rPr>
-          <w:rFonts w:hint="eastAsia"/>
-        </w:rPr>
-        <w:t>與</w:t>
-      </w:r>
-      <w:r>
-        <w:rPr>
-          <w:rFonts w:hint="eastAsia"/>
-        </w:rPr>
-        <w:t>行程開始時響鈴</w:t>
-      </w:r>
-      <w:r>
-        <w:rPr>
-          <w:rFonts w:hint="eastAsia"/>
-        </w:rPr>
-        <w:t>與睡眠時間</w:t>
-      </w:r>
-      <w:r>
-        <w:rPr>
-          <w:rFonts w:hint="eastAsia"/>
-        </w:rPr>
-        <w:t>各自獨立</w:t>
-      </w:r>
-      <w:r>
-        <w:rPr>
-          <w:rFonts w:hint="eastAsia"/>
-        </w:rPr>
-        <w:t>，並不能在同一個時間</w:t>
-      </w:r>
-    </w:p>
-    <w:p>
-      <w:pPr>
-        <w:rPr>
-          <w:b/>
-        </w:rPr>
-      </w:pPr>
-      <w:r>
-        <w:rPr>
-          <w:rFonts w:hint="eastAsia"/>
-          <w:b/>
-        </w:rPr>
-        <w:t>動作：</w:t>
-      </w:r>
-    </w:p>
-    <w:p>
-      <w:pPr>
-        <w:rPr>
-          <w:b/>
-        </w:rPr>
-      </w:pPr>
-      <w:r>
-        <w:rPr>
-          <w:rFonts w:hint="eastAsia"/>
-        </w:rPr>
-        <w:t>選取鬧鈴設定</w:t>
-      </w:r>
-    </w:p>
-    <w:p>
-      <w:r>
-        <w:rPr>
-          <w:rFonts w:hint="eastAsia"/>
-        </w:rPr>
-        <w:t>進入</w:t>
-      </w:r>
-      <w:r>
-        <w:rPr>
-          <w:rFonts w:hint="eastAsia"/>
-        </w:rPr>
-        <w:t>設定鬧鈴頁面</w:t>
-      </w:r>
-    </w:p>
-    <w:p>
-      <w:r>
-        <w:rPr>
-          <w:rFonts w:hint="eastAsia"/>
-        </w:rPr>
-        <w:t>設定行程開始前</w:t>
-      </w:r>
-      <w:r>
-        <w:rPr>
-          <w:rFonts w:hint="eastAsia"/>
-        </w:rPr>
-        <w:t>的</w:t>
-      </w:r>
-      <w:r>
-        <w:rPr>
-          <w:rFonts w:hint="eastAsia"/>
-        </w:rPr>
-        <w:t>時間</w:t>
-      </w:r>
-    </w:p>
-    <w:p>
-      <w:r>
-        <w:rPr>
-          <w:rFonts w:hint="eastAsia"/>
-        </w:rPr>
-        <w:t>從資料庫提取行程開始前時間、行程開始時間、</w:t>
-      </w:r>
-      <w:r>
-        <w:rPr>
-          <w:rFonts w:hint="eastAsia"/>
-        </w:rPr>
-        <w:t>睡眠時間</w:t>
-      </w:r>
-      <w:r>
-        <w:rPr>
-          <w:rFonts w:hint="eastAsia"/>
-        </w:rPr>
-        <w:t>時間</w:t>
-      </w:r>
-    </w:p>
-    <w:p>
-      <w:r>
-        <w:rPr>
-          <w:rFonts w:hint="eastAsia"/>
-        </w:rPr>
-        <w:t>行程開始前響鈴時間到、行程開始時響鈴時間到、</w:t>
-      </w:r>
-      <w:r>
-        <w:rPr>
-          <w:rFonts w:hint="eastAsia"/>
-        </w:rPr>
-        <w:t>睡眠時間到</w:t>
-      </w:r>
-      <w:r>
-        <w:rPr>
-          <w:rFonts w:hint="eastAsia"/>
-        </w:rPr>
-        <w:t>響鈴</w:t>
-      </w:r>
-      <w:r>
-        <w:rPr>
-          <w:rFonts w:hint="eastAsia"/>
-        </w:rPr>
-        <w:t>時間到</w:t>
-      </w:r>
-      <w:r>
-        <w:rPr>
-          <w:rFonts w:hint="eastAsia"/>
-        </w:rPr>
-        <w:t>，</w:t>
-      </w:r>
-      <w:r>
-        <w:rPr>
-          <w:rFonts w:hint="eastAsia"/>
-        </w:rPr>
-        <w:t>跳出鈴聲</w:t>
-      </w:r>
-    </w:p>
-    <w:p/>
-    <w:p>
-      <w:r>
-        <w:rPr>
-          <w:b/>
-        </w:rPr>
-        <w:t>功能</w:t>
-      </w:r>
-      <w:r>
-        <w:rPr>
-          <w:rFonts w:hint="eastAsia"/>
-          <w:b/>
-        </w:rPr>
-        <w:t>：</w:t>
-      </w:r>
-      <w:r>
-        <w:rPr>
-          <w:rFonts w:hint="eastAsia"/>
-        </w:rPr>
-        <w:t>名言時事</w:t>
-      </w:r>
-    </w:p>
-    <w:p>
-      <w:r>
-        <w:rPr>
-          <w:b/>
-        </w:rPr>
-        <w:t>輸入</w:t>
-      </w:r>
-      <w:r>
-        <w:rPr>
-          <w:rFonts w:hint="eastAsia"/>
-          <w:b/>
-        </w:rPr>
-        <w:t>：</w:t>
-      </w:r>
-      <w:r>
-        <w:rPr>
-          <w:rFonts w:hint="eastAsia"/>
-        </w:rPr>
-        <w:t>無</w:t>
-      </w:r>
-    </w:p>
-    <w:p>
-      <w:r>
-        <w:rPr>
-          <w:b/>
-        </w:rPr>
-        <w:t>輸出</w:t>
-      </w:r>
-      <w:r>
-        <w:rPr>
-          <w:rFonts w:hint="eastAsia"/>
-          <w:b/>
-        </w:rPr>
-        <w:t>：</w:t>
-      </w:r>
-      <w:r>
-        <w:rPr>
-          <w:rFonts w:hint="eastAsia"/>
-        </w:rPr>
-        <w:t>名言勵志</w:t>
-      </w:r>
-      <w:r>
-        <w:rPr>
-          <w:rFonts w:hint="eastAsia"/>
-        </w:rPr>
-        <w:t>視窗</w:t>
-      </w:r>
-    </w:p>
-    <w:p>
-      <w:r>
-        <w:rPr>
-          <w:b/>
-        </w:rPr>
-        <w:t>前置條件</w:t>
-      </w:r>
-      <w:r>
-        <w:rPr>
-          <w:rFonts w:hint="eastAsia"/>
-          <w:b/>
-        </w:rPr>
-        <w:t>：</w:t>
-      </w:r>
-      <w:r>
-        <w:rPr>
-          <w:rFonts w:hint="eastAsia"/>
-        </w:rPr>
-        <w:t>按下開啟頁面</w:t>
-      </w:r>
-      <w:r>
-        <w:rPr>
-          <w:rFonts w:hint="eastAsia"/>
-        </w:rPr>
-        <w:t>顯示</w:t>
-      </w:r>
-    </w:p>
-    <w:p>
-      <w:r>
-        <w:rPr>
-          <w:b/>
-        </w:rPr>
-        <w:t>後置條件</w:t>
-      </w:r>
-      <w:r>
-        <w:rPr>
-          <w:rFonts w:hint="eastAsia"/>
-          <w:b/>
-        </w:rPr>
-        <w:t>：</w:t>
-      </w:r>
-      <w:r>
-        <w:rPr>
-          <w:rFonts w:hint="eastAsia"/>
-        </w:rPr>
-        <w:t>跳出名言時事頁面，進入主頁面使用其他功</w:t>
-      </w:r>
-      <w:r>
-        <w:rPr>
-          <w:rFonts w:hint="eastAsia"/>
-        </w:rPr>
-        <w:t>能</w:t>
-      </w:r>
-    </w:p>
-    <w:p>
-      <w:pPr>
-        <w:rPr>
-          <w:b/>
-        </w:rPr>
-      </w:pPr>
-      <w:r>
-        <w:rPr>
-          <w:rFonts w:hint="eastAsia"/>
-          <w:b/>
-        </w:rPr>
-        <w:t>動作</w:t>
-      </w:r>
-      <w:r>
-        <w:rPr>
-          <w:rFonts w:hint="eastAsia"/>
-          <w:b/>
-        </w:rPr>
-        <w:t>：</w:t>
-      </w:r>
-    </w:p>
-    <w:p>
-      <w:r>
-        <w:rPr>
-          <w:rFonts w:hint="eastAsia"/>
-        </w:rPr>
-        <w:t>按下開啟頁面按鈕</w:t>
-      </w:r>
-    </w:p>
-    <w:p>
-      <w:r>
-        <w:rPr>
-          <w:rFonts w:hint="eastAsia"/>
-        </w:rPr>
-        <w:t>資料庫隨機挑選一句名言時事</w:t>
-      </w:r>
-      <w:r>
-        <w:rPr>
-          <w:rFonts w:hint="eastAsia"/>
-        </w:rPr>
-        <w:t>並傳送出來</w:t>
-      </w:r>
-    </w:p>
-    <w:p>
-      <w:r>
-        <w:rPr>
-          <w:rFonts w:hint="eastAsia"/>
-        </w:rPr>
-        <w:t>顯示出名言時事</w:t>
-      </w:r>
-      <w:r>
-        <w:rPr>
-          <w:rFonts w:hint="eastAsia"/>
-        </w:rPr>
-        <w:t>的視窗</w:t>
-      </w:r>
-    </w:p>
-    <w:p>
-      <w:r>
-        <w:rPr>
-          <w:rFonts w:hint="eastAsia"/>
-        </w:rPr>
-        <w:t>看完之後</w:t>
-      </w:r>
-      <w:r>
-        <w:rPr>
-          <w:rFonts w:hint="eastAsia"/>
-        </w:rPr>
-        <w:t>按下確認</w:t>
-      </w:r>
-    </w:p>
-    <w:p>
-      <w:r>
-        <w:rPr>
-          <w:rFonts w:hint="eastAsia"/>
-        </w:rPr>
-        <w:t>跳出名言時事頁面</w:t>
-      </w:r>
-      <w:r>
-        <w:rPr>
-          <w:rFonts w:hint="eastAsia"/>
-        </w:rPr>
-        <w:t>，</w:t>
-      </w:r>
       <w:bookmarkStart w:id="0" w:name="_GoBack"/>
       <w:bookmarkEnd w:id="0"/>
+    </w:p>
+    <w:p>
+      <w:r>
+        <w:rPr>
+          <w:b/>
+        </w:rPr>
+        <w:t>前置條件</w:t>
+      </w:r>
+      <w:r>
+        <w:rPr>
+          <w:rFonts w:hint="eastAsia"/>
+          <w:b/>
+        </w:rPr>
+        <w:t>：</w:t>
+      </w:r>
+      <w:r>
+        <w:rPr>
+          <w:rFonts w:hint="eastAsia"/>
+        </w:rPr>
+        <w:t>無</w:t>
+      </w:r>
+    </w:p>
+    <w:p>
+      <w:r>
+        <w:rPr>
+          <w:b/>
+        </w:rPr>
+        <w:t>後置條件</w:t>
+      </w:r>
+      <w:r>
+        <w:rPr>
+          <w:rFonts w:hint="eastAsia"/>
+          <w:b/>
+        </w:rPr>
+        <w:t>：</w:t>
+      </w:r>
+      <w:r>
+        <w:rPr>
+          <w:rFonts w:hint="eastAsia"/>
+        </w:rPr>
+        <w:t>行程開始前響鈴</w:t>
+      </w:r>
+      <w:r>
+        <w:rPr>
+          <w:rFonts w:hint="eastAsia"/>
+        </w:rPr>
+        <w:t>與</w:t>
+      </w:r>
+      <w:r>
+        <w:rPr>
+          <w:rFonts w:hint="eastAsia"/>
+        </w:rPr>
+        <w:t>行程開始時響鈴</w:t>
+      </w:r>
+      <w:r>
+        <w:rPr>
+          <w:rFonts w:hint="eastAsia"/>
+        </w:rPr>
+        <w:t>與睡眠時間</w:t>
+      </w:r>
+      <w:r>
+        <w:rPr>
+          <w:rFonts w:hint="eastAsia"/>
+        </w:rPr>
+        <w:t>各自獨立</w:t>
+      </w:r>
+      <w:r>
+        <w:rPr>
+          <w:rFonts w:hint="eastAsia"/>
+        </w:rPr>
+        <w:t>，並不能在同一個時間</w:t>
+      </w:r>
+    </w:p>
+    <w:p>
+      <w:pPr>
+        <w:rPr>
+          <w:b/>
+        </w:rPr>
+      </w:pPr>
+      <w:r>
+        <w:rPr>
+          <w:rFonts w:hint="eastAsia"/>
+          <w:b/>
+        </w:rPr>
+        <w:t>動作：</w:t>
+      </w:r>
+    </w:p>
+    <w:p>
+      <w:pPr>
+        <w:rPr>
+          <w:b/>
+        </w:rPr>
+      </w:pPr>
+      <w:r>
+        <w:rPr>
+          <w:rFonts w:hint="eastAsia"/>
+        </w:rPr>
+        <w:t>選取鬧鈴設定</w:t>
+      </w:r>
+    </w:p>
+    <w:p>
+      <w:r>
+        <w:rPr>
+          <w:rFonts w:hint="eastAsia"/>
+        </w:rPr>
+        <w:t>進入</w:t>
+      </w:r>
+      <w:r>
+        <w:rPr>
+          <w:rFonts w:hint="eastAsia"/>
+        </w:rPr>
+        <w:t>設定鬧鈴頁面</w:t>
+      </w:r>
+    </w:p>
+    <w:p>
+      <w:r>
+        <w:rPr>
+          <w:rFonts w:hint="eastAsia"/>
+        </w:rPr>
+        <w:t>設定行程開始前</w:t>
+      </w:r>
+      <w:r>
+        <w:rPr>
+          <w:rFonts w:hint="eastAsia"/>
+        </w:rPr>
+        <w:t>的</w:t>
+      </w:r>
+      <w:r>
+        <w:rPr>
+          <w:rFonts w:hint="eastAsia"/>
+        </w:rPr>
+        <w:t>時間</w:t>
+      </w:r>
+    </w:p>
+    <w:p>
+      <w:r>
+        <w:rPr>
+          <w:rFonts w:hint="eastAsia"/>
+        </w:rPr>
+        <w:t>從資料庫提取行程開始前時間、行程開始時間、</w:t>
+      </w:r>
+      <w:r>
+        <w:rPr>
+          <w:rFonts w:hint="eastAsia"/>
+        </w:rPr>
+        <w:t>睡眠時間</w:t>
+      </w:r>
+      <w:r>
+        <w:rPr>
+          <w:rFonts w:hint="eastAsia"/>
+        </w:rPr>
+        <w:t>時間</w:t>
+      </w:r>
+    </w:p>
+    <w:p>
+      <w:r>
+        <w:rPr>
+          <w:rFonts w:hint="eastAsia"/>
+        </w:rPr>
+        <w:t>行程開始前響鈴時間到、行程開始時響鈴時間到、</w:t>
+      </w:r>
+      <w:r>
+        <w:rPr>
+          <w:rFonts w:hint="eastAsia"/>
+        </w:rPr>
+        <w:t>睡眠時間到</w:t>
+      </w:r>
+      <w:r>
+        <w:rPr>
+          <w:rFonts w:hint="eastAsia"/>
+        </w:rPr>
+        <w:t>響鈴</w:t>
+      </w:r>
+      <w:r>
+        <w:rPr>
+          <w:rFonts w:hint="eastAsia"/>
+        </w:rPr>
+        <w:t>時間到</w:t>
+      </w:r>
+      <w:r>
+        <w:rPr>
+          <w:rFonts w:hint="eastAsia"/>
+        </w:rPr>
+        <w:t>，</w:t>
+      </w:r>
+      <w:r>
+        <w:rPr>
+          <w:rFonts w:hint="eastAsia"/>
+        </w:rPr>
+        <w:t>跳出鈴聲</w:t>
+      </w:r>
+    </w:p>
+    <w:p/>
+    <w:p>
+      <w:r>
+        <w:rPr>
+          <w:b/>
+        </w:rPr>
+        <w:t>功能</w:t>
+      </w:r>
+      <w:r>
+        <w:rPr>
+          <w:rFonts w:hint="eastAsia"/>
+          <w:b/>
+        </w:rPr>
+        <w:t>：</w:t>
+      </w:r>
+      <w:r>
+        <w:rPr>
+          <w:rFonts w:hint="eastAsia"/>
+        </w:rPr>
+        <w:t>名言時事</w:t>
+      </w:r>
+    </w:p>
+    <w:p>
+      <w:r>
+        <w:rPr>
+          <w:b/>
+        </w:rPr>
+        <w:t>輸入</w:t>
+      </w:r>
+      <w:r>
+        <w:rPr>
+          <w:rFonts w:hint="eastAsia"/>
+          <w:b/>
+        </w:rPr>
+        <w:t>：</w:t>
+      </w:r>
+      <w:r>
+        <w:rPr>
+          <w:rFonts w:hint="eastAsia"/>
+        </w:rPr>
+        <w:t>無</w:t>
+      </w:r>
+    </w:p>
+    <w:p>
+      <w:r>
+        <w:rPr>
+          <w:b/>
+        </w:rPr>
+        <w:t>輸出</w:t>
+      </w:r>
+      <w:r>
+        <w:rPr>
+          <w:rFonts w:hint="eastAsia"/>
+          <w:b/>
+        </w:rPr>
+        <w:t>：</w:t>
+      </w:r>
+      <w:r>
+        <w:rPr>
+          <w:rFonts w:hint="eastAsia"/>
+        </w:rPr>
+        <w:t>名言勵志</w:t>
+      </w:r>
+      <w:r>
+        <w:rPr>
+          <w:rFonts w:hint="eastAsia"/>
+        </w:rPr>
+        <w:t>視窗</w:t>
+      </w:r>
+    </w:p>
+    <w:p>
+      <w:r>
+        <w:rPr>
+          <w:b/>
+        </w:rPr>
+        <w:t>前置條件</w:t>
+      </w:r>
+      <w:r>
+        <w:rPr>
+          <w:rFonts w:hint="eastAsia"/>
+          <w:b/>
+        </w:rPr>
+        <w:t>：</w:t>
+      </w:r>
+      <w:r>
+        <w:rPr>
+          <w:rFonts w:hint="eastAsia"/>
+        </w:rPr>
+        <w:t>按下開啟頁面</w:t>
+      </w:r>
+      <w:r>
+        <w:rPr>
+          <w:rFonts w:hint="eastAsia"/>
+        </w:rPr>
+        <w:t>顯示</w:t>
+      </w:r>
+    </w:p>
+    <w:p>
+      <w:r>
+        <w:rPr>
+          <w:b/>
+        </w:rPr>
+        <w:t>後置條件</w:t>
+      </w:r>
+      <w:r>
+        <w:rPr>
+          <w:rFonts w:hint="eastAsia"/>
+          <w:b/>
+        </w:rPr>
+        <w:t>：</w:t>
+      </w:r>
+      <w:r>
+        <w:rPr>
+          <w:rFonts w:hint="eastAsia"/>
+        </w:rPr>
+        <w:t>跳出名言時事頁面，進入主頁面使用其他功</w:t>
+      </w:r>
+      <w:r>
+        <w:rPr>
+          <w:rFonts w:hint="eastAsia"/>
+        </w:rPr>
+        <w:t>能</w:t>
+      </w:r>
+    </w:p>
+    <w:p>
+      <w:pPr>
+        <w:rPr>
+          <w:b/>
+        </w:rPr>
+      </w:pPr>
+      <w:r>
+        <w:rPr>
+          <w:rFonts w:hint="eastAsia"/>
+          <w:b/>
+        </w:rPr>
+        <w:t>動作</w:t>
+      </w:r>
+      <w:r>
+        <w:rPr>
+          <w:rFonts w:hint="eastAsia"/>
+          <w:b/>
+        </w:rPr>
+        <w:t>：</w:t>
+      </w:r>
+    </w:p>
+    <w:p>
+      <w:r>
+        <w:rPr>
+          <w:rFonts w:hint="eastAsia"/>
+        </w:rPr>
+        <w:t>按下開啟頁面按鈕</w:t>
+      </w:r>
+    </w:p>
+    <w:p>
+      <w:r>
+        <w:rPr>
+          <w:rFonts w:hint="eastAsia"/>
+        </w:rPr>
+        <w:t>資料庫隨機挑選一句名言時事</w:t>
+      </w:r>
+      <w:r>
+        <w:rPr>
+          <w:rFonts w:hint="eastAsia"/>
+        </w:rPr>
+        <w:t>並傳送出來</w:t>
+      </w:r>
+    </w:p>
+    <w:p>
+      <w:r>
+        <w:rPr>
+          <w:rFonts w:hint="eastAsia"/>
+        </w:rPr>
+        <w:t>顯示出名言時事</w:t>
+      </w:r>
+      <w:r>
+        <w:rPr>
+          <w:rFonts w:hint="eastAsia"/>
+        </w:rPr>
+        <w:t>的視窗</w:t>
+      </w:r>
+    </w:p>
+    <w:p>
+      <w:r>
+        <w:rPr>
+          <w:rFonts w:hint="eastAsia"/>
+        </w:rPr>
+        <w:t>看完之後</w:t>
+      </w:r>
+      <w:r>
+        <w:rPr>
+          <w:rFonts w:hint="eastAsia"/>
+        </w:rPr>
+        <w:t>按下確認</w:t>
+      </w:r>
+    </w:p>
+    <w:p>
+      <w:r>
+        <w:rPr>
+          <w:rFonts w:hint="eastAsia"/>
+        </w:rPr>
+        <w:t>跳出名言時事頁面</w:t>
+      </w:r>
+      <w:r>
+        <w:rPr>
+          <w:rFonts w:hint="eastAsia"/>
+        </w:rPr>
+        <w:t>，</w:t>
+      </w:r>
       <w:r>
         <w:rPr>
           <w:rFonts w:hint="eastAsia"/>

</xml_diff>

<commit_message>
change our usecase project
</commit_message>
<xml_diff>
--- a/doc/嘿嘿嘿诶嘿嘿_Time Managing_需求規格書.docx
+++ b/doc/嘿嘿嘿诶嘿嘿_Time Managing_需求規格書.docx
@@ -977,7 +977,31 @@
         <w:rPr>
           <w:rFonts w:hint="eastAsia"/>
         </w:rPr>
-        <w:t>當使用者設定的睡眠時間一到</w:t>
+        <w:t>當一整天的行程結束後</w:t>
+      </w:r>
+      <w:r>
+        <w:rPr>
+          <w:rFonts w:hint="eastAsia"/>
+        </w:rPr>
+        <w:t>(</w:t>
+      </w:r>
+      <w:r>
+        <w:rPr>
+          <w:rFonts w:hint="eastAsia"/>
+        </w:rPr>
+        <w:t>行程結束時間為</w:t>
+      </w:r>
+      <w:r>
+        <w:rPr>
+          <w:rFonts w:hint="eastAsia"/>
+        </w:rPr>
+        <w:t>使用者設定的睡眠時間</w:t>
+      </w:r>
+      <w:r>
+        <w:rPr>
+          <w:rFonts w:hint="eastAsia"/>
+        </w:rPr>
+        <w:t>)</w:t>
       </w:r>
     </w:p>
     <w:p>
@@ -1007,12 +1031,6 @@
         </w:rPr>
         <w:t>任務完成及失敗的行程數量</w:t>
       </w:r>
-      <w:r>
-        <w:rPr>
-          <w:rFonts w:hint="eastAsia"/>
-        </w:rPr>
-        <w:t>，顯示下面有每日省思</w:t>
-      </w:r>
     </w:p>
     <w:p>
       <w:pPr>
@@ -1028,31 +1046,7 @@
         <w:rPr>
           <w:rFonts w:hint="eastAsia"/>
         </w:rPr>
-        <w:t>達成字數</w:t>
-      </w:r>
-      <w:r>
-        <w:rPr>
-          <w:rFonts w:hint="eastAsia"/>
-        </w:rPr>
-        <w:t>(100</w:t>
-      </w:r>
-      <w:r>
-        <w:rPr>
-          <w:rFonts w:hint="eastAsia"/>
-        </w:rPr>
-        <w:t>字</w:t>
-      </w:r>
-      <w:r>
-        <w:rPr>
-          <w:rFonts w:hint="eastAsia"/>
-        </w:rPr>
-        <w:t>)</w:t>
-      </w:r>
-      <w:r>
-        <w:rPr>
-          <w:rFonts w:hint="eastAsia"/>
-        </w:rPr>
-        <w:t>後才能送出</w:t>
+        <w:t>達成字數後才能送出</w:t>
       </w:r>
     </w:p>
     <w:p>
@@ -1090,6 +1084,7 @@
       </w:pPr>
     </w:p>
     <w:p>
+      <w:bookmarkStart w:id="0" w:name="_GoBack"/>
       <w:r>
         <w:rPr>
           <w:b/>
@@ -1168,8 +1163,6 @@
         </w:rPr>
         <w:t>響鈴</w:t>
       </w:r>
-      <w:bookmarkStart w:id="0" w:name="_GoBack"/>
-      <w:bookmarkEnd w:id="0"/>
     </w:p>
     <w:p>
       <w:r>
@@ -1189,6 +1182,346 @@
         <w:rPr>
           <w:rFonts w:hint="eastAsia"/>
         </w:rPr>
+        <w:t>只能設定距離現在時間點最近的</w:t>
+      </w:r>
+      <w:r>
+        <w:rPr>
+          <w:rFonts w:hint="eastAsia"/>
+        </w:rPr>
+        <w:t>行程開始前的時間</w:t>
+      </w:r>
+      <w:r>
+        <w:rPr>
+          <w:rFonts w:hint="eastAsia"/>
+        </w:rPr>
+        <w:t>，若現在時間點之後沒有任何行程將無法進行鬧鈴設定</w:t>
+      </w:r>
+      <w:r>
+        <w:rPr>
+          <w:rFonts w:hint="eastAsia"/>
+        </w:rPr>
+        <w:t>。行程前開始時間的鬧鈴是</w:t>
+      </w:r>
+      <w:r>
+        <w:rPr>
+          <w:rFonts w:hint="eastAsia"/>
+        </w:rPr>
+        <w:t>APP</w:t>
+      </w:r>
+      <w:r>
+        <w:rPr>
+          <w:rFonts w:hint="eastAsia"/>
+        </w:rPr>
+        <w:t>功能，無法關閉，若設定行程，但未進入鬧鈴提示頁面設定</w:t>
+      </w:r>
+      <w:r>
+        <w:rPr>
+          <w:rFonts w:hint="eastAsia"/>
+        </w:rPr>
+        <w:t>行程開始前的時間</w:t>
+      </w:r>
+      <w:r>
+        <w:rPr>
+          <w:rFonts w:hint="eastAsia"/>
+        </w:rPr>
+        <w:t>，</w:t>
+      </w:r>
+      <w:r>
+        <w:rPr>
+          <w:rFonts w:hint="eastAsia"/>
+        </w:rPr>
+        <w:t>APP</w:t>
+      </w:r>
+      <w:r>
+        <w:rPr>
+          <w:rFonts w:hint="eastAsia"/>
+        </w:rPr>
+        <w:t>將會與設</w:t>
+      </w:r>
+      <w:r>
+        <w:rPr>
+          <w:rFonts w:hint="eastAsia"/>
+        </w:rPr>
+        <w:t>行程開始前的</w:t>
+      </w:r>
+      <w:r>
+        <w:rPr>
+          <w:rFonts w:hint="eastAsia"/>
+        </w:rPr>
+        <w:t>10</w:t>
+      </w:r>
+      <w:r>
+        <w:rPr>
+          <w:rFonts w:hint="eastAsia"/>
+        </w:rPr>
+        <w:t>分鐘提醒。</w:t>
+      </w:r>
+      <w:r>
+        <w:rPr>
+          <w:rFonts w:hint="eastAsia"/>
+        </w:rPr>
+        <w:t>行程開始前的時間</w:t>
+      </w:r>
+      <w:r>
+        <w:rPr>
+          <w:rFonts w:hint="eastAsia"/>
+        </w:rPr>
+        <w:t>，可以設置的時長為</w:t>
+      </w:r>
+      <w:r>
+        <w:rPr>
+          <w:rFonts w:hint="eastAsia"/>
+        </w:rPr>
+        <w:t>行程開始前的</w:t>
+      </w:r>
+      <w:r>
+        <w:rPr>
+          <w:rFonts w:hint="eastAsia"/>
+        </w:rPr>
+        <w:t>1</w:t>
+      </w:r>
+      <w:r>
+        <w:rPr>
+          <w:rFonts w:hint="eastAsia"/>
+        </w:rPr>
+        <w:t>分鐘至</w:t>
+      </w:r>
+      <w:r>
+        <w:rPr>
+          <w:rFonts w:hint="eastAsia"/>
+        </w:rPr>
+        <w:t>行程開始前</w:t>
+      </w:r>
+      <w:r>
+        <w:rPr>
+          <w:rFonts w:hint="eastAsia"/>
+        </w:rPr>
+        <w:t>的</w:t>
+      </w:r>
+      <w:r>
+        <w:rPr>
+          <w:rFonts w:hint="eastAsia"/>
+        </w:rPr>
+        <w:t>8</w:t>
+      </w:r>
+      <w:r>
+        <w:rPr>
+          <w:rFonts w:hint="eastAsia"/>
+        </w:rPr>
+        <w:t>小時。</w:t>
+      </w:r>
+    </w:p>
+    <w:p>
+      <w:r>
+        <w:rPr>
+          <w:b/>
+        </w:rPr>
+        <w:t>後置條件</w:t>
+      </w:r>
+      <w:r>
+        <w:rPr>
+          <w:rFonts w:hint="eastAsia"/>
+          <w:b/>
+        </w:rPr>
+        <w:t>：</w:t>
+      </w:r>
+      <w:r>
+        <w:rPr>
+          <w:rFonts w:hint="eastAsia"/>
+        </w:rPr>
+        <w:t>行程開始前響鈴</w:t>
+      </w:r>
+      <w:r>
+        <w:rPr>
+          <w:rFonts w:hint="eastAsia"/>
+        </w:rPr>
+        <w:t>與</w:t>
+      </w:r>
+      <w:r>
+        <w:rPr>
+          <w:rFonts w:hint="eastAsia"/>
+        </w:rPr>
+        <w:t>行程開始時響鈴</w:t>
+      </w:r>
+      <w:r>
+        <w:rPr>
+          <w:rFonts w:hint="eastAsia"/>
+        </w:rPr>
+        <w:t>與睡眠時間</w:t>
+      </w:r>
+      <w:r>
+        <w:rPr>
+          <w:rFonts w:hint="eastAsia"/>
+        </w:rPr>
+        <w:t>各自獨立</w:t>
+      </w:r>
+      <w:r>
+        <w:rPr>
+          <w:rFonts w:hint="eastAsia"/>
+        </w:rPr>
+        <w:t>，並不能在同一個時間</w:t>
+      </w:r>
+    </w:p>
+    <w:p>
+      <w:pPr>
+        <w:rPr>
+          <w:b/>
+        </w:rPr>
+      </w:pPr>
+      <w:r>
+        <w:rPr>
+          <w:rFonts w:hint="eastAsia"/>
+          <w:b/>
+        </w:rPr>
+        <w:t>動作：</w:t>
+      </w:r>
+    </w:p>
+    <w:p>
+      <w:pPr>
+        <w:rPr>
+          <w:b/>
+        </w:rPr>
+      </w:pPr>
+      <w:r>
+        <w:rPr>
+          <w:rFonts w:hint="eastAsia"/>
+        </w:rPr>
+        <w:t>選取鬧鈴設定</w:t>
+      </w:r>
+    </w:p>
+    <w:p>
+      <w:r>
+        <w:rPr>
+          <w:rFonts w:hint="eastAsia"/>
+        </w:rPr>
+        <w:t>進入</w:t>
+      </w:r>
+      <w:r>
+        <w:rPr>
+          <w:rFonts w:hint="eastAsia"/>
+        </w:rPr>
+        <w:t>設定鬧鈴頁面</w:t>
+      </w:r>
+    </w:p>
+    <w:p>
+      <w:r>
+        <w:rPr>
+          <w:rFonts w:hint="eastAsia"/>
+        </w:rPr>
+        <w:t>設定行程開始前</w:t>
+      </w:r>
+      <w:r>
+        <w:rPr>
+          <w:rFonts w:hint="eastAsia"/>
+        </w:rPr>
+        <w:t>的</w:t>
+      </w:r>
+      <w:r>
+        <w:rPr>
+          <w:rFonts w:hint="eastAsia"/>
+        </w:rPr>
+        <w:t>時間</w:t>
+      </w:r>
+    </w:p>
+    <w:p>
+      <w:r>
+        <w:rPr>
+          <w:rFonts w:hint="eastAsia"/>
+        </w:rPr>
+        <w:t>從資料庫提取行程開始前時間、行程開始時間、</w:t>
+      </w:r>
+      <w:r>
+        <w:rPr>
+          <w:rFonts w:hint="eastAsia"/>
+        </w:rPr>
+        <w:t>睡眠時間</w:t>
+      </w:r>
+      <w:r>
+        <w:rPr>
+          <w:rFonts w:hint="eastAsia"/>
+        </w:rPr>
+        <w:t>時間</w:t>
+      </w:r>
+    </w:p>
+    <w:p>
+      <w:r>
+        <w:rPr>
+          <w:rFonts w:hint="eastAsia"/>
+        </w:rPr>
+        <w:t>行程開始前響鈴時間到、行程開始時響鈴時間到、</w:t>
+      </w:r>
+      <w:r>
+        <w:rPr>
+          <w:rFonts w:hint="eastAsia"/>
+        </w:rPr>
+        <w:t>睡眠時間到</w:t>
+      </w:r>
+      <w:r>
+        <w:rPr>
+          <w:rFonts w:hint="eastAsia"/>
+        </w:rPr>
+        <w:t>響鈴</w:t>
+      </w:r>
+      <w:r>
+        <w:rPr>
+          <w:rFonts w:hint="eastAsia"/>
+        </w:rPr>
+        <w:t>時間到</w:t>
+      </w:r>
+      <w:r>
+        <w:rPr>
+          <w:rFonts w:hint="eastAsia"/>
+        </w:rPr>
+        <w:t>，</w:t>
+      </w:r>
+      <w:r>
+        <w:rPr>
+          <w:rFonts w:hint="eastAsia"/>
+        </w:rPr>
+        <w:t>跳出鈴聲</w:t>
+      </w:r>
+    </w:p>
+    <w:bookmarkEnd w:id="0"/>
+    <w:p/>
+    <w:p>
+      <w:r>
+        <w:rPr>
+          <w:b/>
+        </w:rPr>
+        <w:t>功能</w:t>
+      </w:r>
+      <w:r>
+        <w:rPr>
+          <w:rFonts w:hint="eastAsia"/>
+          <w:b/>
+        </w:rPr>
+        <w:t>：</w:t>
+      </w:r>
+      <w:r>
+        <w:rPr>
+          <w:rFonts w:hint="eastAsia"/>
+        </w:rPr>
+        <w:t>名言時事</w:t>
+      </w:r>
+    </w:p>
+    <w:p>
+      <w:r>
+        <w:rPr>
+          <w:b/>
+        </w:rPr>
+        <w:t>輸入</w:t>
+      </w:r>
+      <w:r>
+        <w:rPr>
+          <w:rFonts w:hint="eastAsia"/>
+          <w:b/>
+        </w:rPr>
+        <w:t>：</w:t>
+      </w:r>
+      <w:r>
+        <w:rPr>
+          <w:rFonts w:hint="eastAsia"/>
+        </w:rPr>
         <w:t>無</w:t>
       </w:r>
     </w:p>
@@ -1197,6 +1530,60 @@
         <w:rPr>
           <w:b/>
         </w:rPr>
+        <w:t>輸出</w:t>
+      </w:r>
+      <w:r>
+        <w:rPr>
+          <w:rFonts w:hint="eastAsia"/>
+          <w:b/>
+        </w:rPr>
+        <w:t>：</w:t>
+      </w:r>
+      <w:r>
+        <w:rPr>
+          <w:rFonts w:hint="eastAsia"/>
+        </w:rPr>
+        <w:t>名言勵志</w:t>
+      </w:r>
+      <w:r>
+        <w:rPr>
+          <w:rFonts w:hint="eastAsia"/>
+        </w:rPr>
+        <w:t>視窗</w:t>
+      </w:r>
+    </w:p>
+    <w:p>
+      <w:r>
+        <w:rPr>
+          <w:b/>
+        </w:rPr>
+        <w:t>前置條件</w:t>
+      </w:r>
+      <w:r>
+        <w:rPr>
+          <w:rFonts w:hint="eastAsia"/>
+          <w:b/>
+        </w:rPr>
+        <w:t>：</w:t>
+      </w:r>
+      <w:r>
+        <w:rPr>
+          <w:rFonts w:hint="eastAsia"/>
+        </w:rPr>
+        <w:t>按下開啟頁面</w:t>
+      </w:r>
+      <w:r>
+        <w:rPr>
+          <w:rFonts w:hint="eastAsia"/>
+        </w:rPr>
+        <w:t>顯示</w:t>
+      </w:r>
+    </w:p>
+    <w:p>
+      <w:r>
+        <w:rPr>
+          <w:b/>
+        </w:rPr>
         <w:t>後置條件</w:t>
       </w:r>
       <w:r>
@@ -1210,37 +1597,13 @@
         <w:rPr>
           <w:rFonts w:hint="eastAsia"/>
         </w:rPr>
-        <w:t>行程開始前響鈴</w:t>
-      </w:r>
-      <w:r>
-        <w:rPr>
-          <w:rFonts w:hint="eastAsia"/>
-        </w:rPr>
-        <w:t>與</w:t>
-      </w:r>
-      <w:r>
-        <w:rPr>
-          <w:rFonts w:hint="eastAsia"/>
-        </w:rPr>
-        <w:t>行程開始時響鈴</w:t>
-      </w:r>
-      <w:r>
-        <w:rPr>
-          <w:rFonts w:hint="eastAsia"/>
-        </w:rPr>
-        <w:t>與睡眠時間</w:t>
-      </w:r>
-      <w:r>
-        <w:rPr>
-          <w:rFonts w:hint="eastAsia"/>
-        </w:rPr>
-        <w:t>各自獨立</w:t>
-      </w:r>
-      <w:r>
-        <w:rPr>
-          <w:rFonts w:hint="eastAsia"/>
-        </w:rPr>
-        <w:t>，並不能在同一個時間</w:t>
+        <w:t>跳出名言時事頁面，進入主頁面使用其他功</w:t>
+      </w:r>
+      <w:r>
+        <w:rPr>
+          <w:rFonts w:hint="eastAsia"/>
+        </w:rPr>
+        <w:t>能</w:t>
       </w:r>
     </w:p>
     <w:p>
@@ -1254,249 +1617,6 @@
           <w:rFonts w:hint="eastAsia"/>
           <w:b/>
         </w:rPr>
-        <w:t>動作：</w:t>
-      </w:r>
-    </w:p>
-    <w:p>
-      <w:pPr>
-        <w:rPr>
-          <w:b/>
-        </w:rPr>
-      </w:pPr>
-      <w:r>
-        <w:rPr>
-          <w:rFonts w:hint="eastAsia"/>
-        </w:rPr>
-        <w:t>選取鬧鈴設定</w:t>
-      </w:r>
-    </w:p>
-    <w:p>
-      <w:r>
-        <w:rPr>
-          <w:rFonts w:hint="eastAsia"/>
-        </w:rPr>
-        <w:t>進入</w:t>
-      </w:r>
-      <w:r>
-        <w:rPr>
-          <w:rFonts w:hint="eastAsia"/>
-        </w:rPr>
-        <w:t>設定鬧鈴頁面</w:t>
-      </w:r>
-    </w:p>
-    <w:p>
-      <w:r>
-        <w:rPr>
-          <w:rFonts w:hint="eastAsia"/>
-        </w:rPr>
-        <w:t>設定行程開始前</w:t>
-      </w:r>
-      <w:r>
-        <w:rPr>
-          <w:rFonts w:hint="eastAsia"/>
-        </w:rPr>
-        <w:t>的</w:t>
-      </w:r>
-      <w:r>
-        <w:rPr>
-          <w:rFonts w:hint="eastAsia"/>
-        </w:rPr>
-        <w:t>時間</w:t>
-      </w:r>
-    </w:p>
-    <w:p>
-      <w:r>
-        <w:rPr>
-          <w:rFonts w:hint="eastAsia"/>
-        </w:rPr>
-        <w:t>從資料庫提取行程開始前時間、行程開始時間、</w:t>
-      </w:r>
-      <w:r>
-        <w:rPr>
-          <w:rFonts w:hint="eastAsia"/>
-        </w:rPr>
-        <w:t>睡眠時間</w:t>
-      </w:r>
-      <w:r>
-        <w:rPr>
-          <w:rFonts w:hint="eastAsia"/>
-        </w:rPr>
-        <w:t>時間</w:t>
-      </w:r>
-    </w:p>
-    <w:p>
-      <w:r>
-        <w:rPr>
-          <w:rFonts w:hint="eastAsia"/>
-        </w:rPr>
-        <w:t>行程開始前響鈴時間到、行程開始時響鈴時間到、</w:t>
-      </w:r>
-      <w:r>
-        <w:rPr>
-          <w:rFonts w:hint="eastAsia"/>
-        </w:rPr>
-        <w:t>睡眠時間到</w:t>
-      </w:r>
-      <w:r>
-        <w:rPr>
-          <w:rFonts w:hint="eastAsia"/>
-        </w:rPr>
-        <w:t>響鈴</w:t>
-      </w:r>
-      <w:r>
-        <w:rPr>
-          <w:rFonts w:hint="eastAsia"/>
-        </w:rPr>
-        <w:t>時間到</w:t>
-      </w:r>
-      <w:r>
-        <w:rPr>
-          <w:rFonts w:hint="eastAsia"/>
-        </w:rPr>
-        <w:t>，</w:t>
-      </w:r>
-      <w:r>
-        <w:rPr>
-          <w:rFonts w:hint="eastAsia"/>
-        </w:rPr>
-        <w:t>跳出鈴聲</w:t>
-      </w:r>
-    </w:p>
-    <w:p/>
-    <w:p>
-      <w:r>
-        <w:rPr>
-          <w:b/>
-        </w:rPr>
-        <w:t>功能</w:t>
-      </w:r>
-      <w:r>
-        <w:rPr>
-          <w:rFonts w:hint="eastAsia"/>
-          <w:b/>
-        </w:rPr>
-        <w:t>：</w:t>
-      </w:r>
-      <w:r>
-        <w:rPr>
-          <w:rFonts w:hint="eastAsia"/>
-        </w:rPr>
-        <w:t>名言時事</w:t>
-      </w:r>
-    </w:p>
-    <w:p>
-      <w:r>
-        <w:rPr>
-          <w:b/>
-        </w:rPr>
-        <w:t>輸入</w:t>
-      </w:r>
-      <w:r>
-        <w:rPr>
-          <w:rFonts w:hint="eastAsia"/>
-          <w:b/>
-        </w:rPr>
-        <w:t>：</w:t>
-      </w:r>
-      <w:r>
-        <w:rPr>
-          <w:rFonts w:hint="eastAsia"/>
-        </w:rPr>
-        <w:t>無</w:t>
-      </w:r>
-    </w:p>
-    <w:p>
-      <w:r>
-        <w:rPr>
-          <w:b/>
-        </w:rPr>
-        <w:t>輸出</w:t>
-      </w:r>
-      <w:r>
-        <w:rPr>
-          <w:rFonts w:hint="eastAsia"/>
-          <w:b/>
-        </w:rPr>
-        <w:t>：</w:t>
-      </w:r>
-      <w:r>
-        <w:rPr>
-          <w:rFonts w:hint="eastAsia"/>
-        </w:rPr>
-        <w:t>名言勵志</w:t>
-      </w:r>
-      <w:r>
-        <w:rPr>
-          <w:rFonts w:hint="eastAsia"/>
-        </w:rPr>
-        <w:t>視窗</w:t>
-      </w:r>
-    </w:p>
-    <w:p>
-      <w:r>
-        <w:rPr>
-          <w:b/>
-        </w:rPr>
-        <w:t>前置條件</w:t>
-      </w:r>
-      <w:r>
-        <w:rPr>
-          <w:rFonts w:hint="eastAsia"/>
-          <w:b/>
-        </w:rPr>
-        <w:t>：</w:t>
-      </w:r>
-      <w:r>
-        <w:rPr>
-          <w:rFonts w:hint="eastAsia"/>
-        </w:rPr>
-        <w:t>按下開啟頁面</w:t>
-      </w:r>
-      <w:r>
-        <w:rPr>
-          <w:rFonts w:hint="eastAsia"/>
-        </w:rPr>
-        <w:t>顯示</w:t>
-      </w:r>
-    </w:p>
-    <w:p>
-      <w:r>
-        <w:rPr>
-          <w:b/>
-        </w:rPr>
-        <w:t>後置條件</w:t>
-      </w:r>
-      <w:r>
-        <w:rPr>
-          <w:rFonts w:hint="eastAsia"/>
-          <w:b/>
-        </w:rPr>
-        <w:t>：</w:t>
-      </w:r>
-      <w:r>
-        <w:rPr>
-          <w:rFonts w:hint="eastAsia"/>
-        </w:rPr>
-        <w:t>跳出名言時事頁面，進入主頁面使用其他功</w:t>
-      </w:r>
-      <w:r>
-        <w:rPr>
-          <w:rFonts w:hint="eastAsia"/>
-        </w:rPr>
-        <w:t>能</w:t>
-      </w:r>
-    </w:p>
-    <w:p>
-      <w:pPr>
-        <w:rPr>
-          <w:b/>
-        </w:rPr>
-      </w:pPr>
-      <w:r>
-        <w:rPr>
-          <w:rFonts w:hint="eastAsia"/>
-          <w:b/>
-        </w:rPr>
         <w:t>動作</w:t>
       </w:r>
       <w:r>
@@ -1520,6 +1640,7 @@
         <w:rPr>
           <w:rFonts w:hint="eastAsia"/>
         </w:rPr>
+        <w:lastRenderedPageBreak/>
         <w:t>資料庫隨機挑選一句名言時事</w:t>
       </w:r>
       <w:r>

</xml_diff>